<commit_message>
Update 2 - Guida alla preparazione e conduzione dei task - Costanza.docx
</commit_message>
<xml_diff>
--- a/Progetto/task utenti/2 - Guida alla preparazione e conduzione dei task - Costanza.docx
+++ b/Progetto/task utenti/2 - Guida alla preparazione e conduzione dei task - Costanza.docx
@@ -567,7 +567,7 @@
       </w:pPr>
       <w:r>
         <w:rPr>
-          <w:rFonts w:ascii="Nova Mono" w:eastAsia="Nova Mono" w:hAnsi="Nova Mono" w:cs="Nova Mono"/>
+          <w:rFonts w:ascii="nova mono" w:eastAsia="nova mono" w:hAnsi="nova mono" w:cs="nova mono"/>
           <w:b/>
           <w:color w:val="1155CC"/>
           <w:sz w:val="36"/>
@@ -1767,7 +1767,18 @@
           <w:sz w:val="20"/>
           <w:lang w:val="en-US"/>
         </w:rPr>
-        <w:t>Home -&gt; Didattica -&gt; Corsi di laurea e laurea magistrale -&gt; Area Tecnologica -&gt; Ar scientifica (dal menu a sinistra) -&gt; Informatica</w:t>
+        <w:t xml:space="preserve">Home -&gt; Didattica -&gt; Corsi di laurea e laurea magistrale -&gt; Area Tecnologica -&gt; Ar scientifica (dal menu a sinistra) -&gt; </w:t>
+      </w:r>
+      <w:proofErr w:type="gramStart"/>
+      <w:r>
+        <w:rPr>
+          <w:rFonts w:ascii="Titillium Web" w:eastAsia="Titillium Web" w:hAnsi="Titillium Web" w:cs="Titillium Web"/>
+          <w:color w:val="999999"/>
+          <w:kern w:val="3"/>
+          <w:sz w:val="20"/>
+          <w:lang w:val="en-US"/>
+        </w:rPr>
+        <w:t>Informatica</w:t>
       </w:r>
       <w:r>
         <w:rPr>
@@ -1779,6 +1790,7 @@
         </w:rPr>
         <w:t xml:space="preserve"> ]</w:t>
       </w:r>
+      <w:proofErr w:type="gramEnd"/>
     </w:p>
     <w:p>
       <w:pPr>
@@ -2019,7 +2031,25 @@
           <w:sz w:val="24"/>
           <w:szCs w:val="24"/>
         </w:rPr>
-        <w:t>Il partecipante ha avuto difficoltà nel ritrovare la voce “Job Placement” cliccando numerose volte sulle sezioni del menù superiore. Dopo svariati tentativi è riuscito ad effettuare la scelta corretta.</w:t>
+        <w:t xml:space="preserve">Il partecipante ha avuto difficoltà nel ritrovare la voce “Job Placement” cliccando numerose volte sulle sezioni del menù superiore. Dopo svariati tentativi </w:t>
+      </w:r>
+      <w:proofErr w:type="gramStart"/>
+      <w:r>
+        <w:rPr>
+          <w:rFonts w:ascii="Titillium Web" w:eastAsia="Titillium Web" w:hAnsi="Titillium Web" w:cs="Titillium Web"/>
+          <w:sz w:val="24"/>
+          <w:szCs w:val="24"/>
+        </w:rPr>
+        <w:t>è riuscito</w:t>
+      </w:r>
+      <w:proofErr w:type="gramEnd"/>
+      <w:r>
+        <w:rPr>
+          <w:rFonts w:ascii="Titillium Web" w:eastAsia="Titillium Web" w:hAnsi="Titillium Web" w:cs="Titillium Web"/>
+          <w:sz w:val="24"/>
+          <w:szCs w:val="24"/>
+        </w:rPr>
+        <w:t xml:space="preserve"> ad effettuare la scelta corretta.</w:t>
       </w:r>
     </w:p>
     <w:p>
@@ -2091,7 +2121,18 @@
           <w:sz w:val="20"/>
           <w:lang w:val="en-US"/>
         </w:rPr>
-        <w:t>Servizi -&gt;Job Placement</w:t>
+        <w:t xml:space="preserve">Servizi -&gt;Job </w:t>
+      </w:r>
+      <w:proofErr w:type="gramStart"/>
+      <w:r>
+        <w:rPr>
+          <w:rFonts w:ascii="Titillium Web" w:eastAsia="Titillium Web" w:hAnsi="Titillium Web" w:cs="Titillium Web"/>
+          <w:color w:val="999999"/>
+          <w:kern w:val="3"/>
+          <w:sz w:val="20"/>
+          <w:lang w:val="en-US"/>
+        </w:rPr>
+        <w:t>Placement</w:t>
       </w:r>
       <w:r>
         <w:rPr>
@@ -2103,6 +2144,7 @@
         </w:rPr>
         <w:t xml:space="preserve"> ]</w:t>
       </w:r>
+      <w:proofErr w:type="gramEnd"/>
     </w:p>
     <w:p>
       <w:pPr>
@@ -2373,7 +2415,18 @@
           <w:sz w:val="20"/>
           <w:lang w:val="en-US"/>
         </w:rPr>
-        <w:t>Home -&gt; Didattica -&gt; Internazionale -&gt; Programma Erasmus+</w:t>
+        <w:t>Home -&gt; Didattica -&gt; Internazionale -&gt; Programma Erasmus</w:t>
+      </w:r>
+      <w:proofErr w:type="gramStart"/>
+      <w:r>
+        <w:rPr>
+          <w:rFonts w:ascii="Titillium Web" w:eastAsia="Titillium Web" w:hAnsi="Titillium Web" w:cs="Titillium Web"/>
+          <w:color w:val="999999"/>
+          <w:kern w:val="3"/>
+          <w:sz w:val="20"/>
+          <w:lang w:val="en-US"/>
+        </w:rPr>
+        <w:t>+</w:t>
       </w:r>
       <w:r>
         <w:rPr>
@@ -2385,6 +2438,7 @@
         </w:rPr>
         <w:t xml:space="preserve"> ]</w:t>
       </w:r>
+      <w:proofErr w:type="gramEnd"/>
     </w:p>
     <w:p>
       <w:pPr>
@@ -2670,7 +2724,18 @@
           <w:sz w:val="20"/>
           <w:lang w:val="en-US"/>
         </w:rPr>
-        <w:t>Home -&gt; Didattica -&gt; Segreterie -&gt; Procedure amministrative -&gt; Procedure -&gt; Laureandi</w:t>
+        <w:t xml:space="preserve">Home -&gt; Didattica -&gt; Segreterie -&gt; Procedure amministrative -&gt; Procedure -&gt; </w:t>
+      </w:r>
+      <w:proofErr w:type="gramStart"/>
+      <w:r>
+        <w:rPr>
+          <w:rFonts w:ascii="Titillium Web" w:eastAsia="Titillium Web" w:hAnsi="Titillium Web" w:cs="Titillium Web"/>
+          <w:color w:val="999999"/>
+          <w:kern w:val="3"/>
+          <w:sz w:val="20"/>
+          <w:lang w:val="en-US"/>
+        </w:rPr>
+        <w:t>Laureandi</w:t>
       </w:r>
       <w:r>
         <w:rPr>
@@ -2682,6 +2747,7 @@
         </w:rPr>
         <w:t xml:space="preserve"> ]</w:t>
       </w:r>
+      <w:proofErr w:type="gramEnd"/>
     </w:p>
     <w:p>
       <w:pPr>
@@ -2854,38 +2920,33 @@
       <w:pPr>
         <w:ind w:right="3063" w:firstLine="708"/>
         <w:rPr>
-          <w:rFonts w:ascii="Titillium Web" w:eastAsia="Titillium Web" w:hAnsi="Titillium Web" w:cs="Titillium Web"/>
-          <w:sz w:val="24"/>
-          <w:szCs w:val="24"/>
-        </w:rPr>
-      </w:pPr>
-      <w:r>
-        <w:rPr>
-          <w:rFonts w:ascii="Titillium Web" w:eastAsia="Titillium Web" w:hAnsi="Titillium Web" w:cs="Titillium Web"/>
-          <w:color w:val="999999"/>
-          <w:kern w:val="3"/>
-          <w:sz w:val="20"/>
-          <w:lang w:val="en-US"/>
-        </w:rPr>
-        <w:t xml:space="preserve">[ </w:t>
-      </w:r>
-      <w:hyperlink r:id="rId11" w:history="1">
-        <w:r>
-          <w:rPr>
-            <w:rStyle w:val="Collegamentoipertestuale"/>
-            <w:rFonts w:ascii="Titillium Web" w:eastAsia="Titillium Web" w:hAnsi="Titillium Web" w:cs="Titillium Web"/>
-            <w:kern w:val="3"/>
-            <w:sz w:val="20"/>
-            <w:lang w:val="en-US"/>
-          </w:rPr>
-          <w:t>https://www.unipg.it/disabilita-e-dsa</w:t>
-        </w:r>
-      </w:hyperlink>
-      <w:r>
-        <w:rPr>
-          <w:color w:val="999999"/>
-        </w:rPr>
-        <w:t xml:space="preserve"> ]</w:t>
+          <w:rStyle w:val="Collegamentoipertestuale"/>
+          <w:kern w:val="3"/>
+          <w:sz w:val="20"/>
+          <w:lang w:val="en-US"/>
+        </w:rPr>
+      </w:pPr>
+      <w:r>
+        <w:rPr>
+          <w:rFonts w:ascii="Titillium Web" w:eastAsia="Titillium Web" w:hAnsi="Titillium Web" w:cs="Titillium Web"/>
+          <w:color w:val="999999"/>
+          <w:kern w:val="3"/>
+          <w:sz w:val="20"/>
+          <w:lang w:val="en-US"/>
+        </w:rPr>
+        <w:t>[</w:t>
+      </w:r>
+      <w:r>
+        <w:rPr>
+          <w:rStyle w:val="Collegamentoipertestuale"/>
+        </w:rPr>
+        <w:t>https://www.unipg.it/disabilita-e-dsa/studenti-con-disabilita</w:t>
+      </w:r>
+      <w:r>
+        <w:rPr>
+          <w:color w:val="999999"/>
+        </w:rPr>
+        <w:t>]</w:t>
       </w:r>
     </w:p>
     <w:p>

</xml_diff>